<commit_message>
rel 7842 add additional metadata, change structure and names
</commit_message>
<xml_diff>
--- a/tests/data/example.docx
+++ b/tests/data/example.docx
@@ -238,7 +238,13 @@
     <w:p>
       <w:pPr>
         <w:pStyle w:val="Normal"/>
-        <w:rPr/>
+        <w:rPr>
+          <w:b w:val="false"/>
+          <w:b w:val="false"/>
+          <w:bCs w:val="false"/>
+          <w:sz w:val="24"/>
+          <w:szCs w:val="24"/>
+        </w:rPr>
       </w:pPr>
       <w:r>
         <w:rPr>
@@ -283,7 +289,7 @@
         </w:tblBorders>
         <w:tblCellMar>
           <w:top w:w="55" w:type="dxa"/>
-          <w:left w:w="53" w:type="dxa"/>
+          <w:left w:w="54" w:type="dxa"/>
           <w:bottom w:w="55" w:type="dxa"/>
           <w:right w:w="55" w:type="dxa"/>
         </w:tblCellMar>
@@ -292,9 +298,9 @@
         <w:gridCol w:w="1606"/>
         <w:gridCol w:w="1606"/>
         <w:gridCol w:w="1606"/>
-        <w:gridCol w:w="1605"/>
+        <w:gridCol w:w="1607"/>
         <w:gridCol w:w="1606"/>
-        <w:gridCol w:w="1608"/>
+        <w:gridCol w:w="1607"/>
       </w:tblGrid>
       <w:tr>
         <w:trPr/>
@@ -311,7 +317,7 @@
           </w:tcPr>
           <w:p>
             <w:pPr>
-              <w:pStyle w:val="TableContents"/>
+              <w:pStyle w:val="Style19"/>
               <w:rPr/>
             </w:pPr>
             <w:r>
@@ -333,7 +339,7 @@
           </w:tcPr>
           <w:p>
             <w:pPr>
-              <w:pStyle w:val="TableContents"/>
+              <w:pStyle w:val="Style19"/>
               <w:rPr/>
             </w:pPr>
             <w:r>
@@ -355,7 +361,7 @@
           </w:tcPr>
           <w:p>
             <w:pPr>
-              <w:pStyle w:val="TableContents"/>
+              <w:pStyle w:val="Style19"/>
               <w:rPr/>
             </w:pPr>
             <w:r>
@@ -366,7 +372,7 @@
         </w:tc>
         <w:tc>
           <w:tcPr>
-            <w:tcW w:w="1605" w:type="dxa"/>
+            <w:tcW w:w="1607" w:type="dxa"/>
             <w:tcBorders>
               <w:top w:val="single" w:sz="2" w:space="0" w:color="000000"/>
               <w:left w:val="single" w:sz="2" w:space="0" w:color="000000"/>
@@ -377,7 +383,7 @@
           </w:tcPr>
           <w:p>
             <w:pPr>
-              <w:pStyle w:val="TableContents"/>
+              <w:pStyle w:val="Style19"/>
               <w:rPr/>
             </w:pPr>
             <w:r>
@@ -399,7 +405,7 @@
           </w:tcPr>
           <w:p>
             <w:pPr>
-              <w:pStyle w:val="TableContents"/>
+              <w:pStyle w:val="Style19"/>
               <w:rPr/>
             </w:pPr>
             <w:r>
@@ -410,7 +416,7 @@
         </w:tc>
         <w:tc>
           <w:tcPr>
-            <w:tcW w:w="1608" w:type="dxa"/>
+            <w:tcW w:w="1607" w:type="dxa"/>
             <w:tcBorders>
               <w:top w:val="single" w:sz="2" w:space="0" w:color="000000"/>
               <w:left w:val="single" w:sz="2" w:space="0" w:color="000000"/>
@@ -423,7 +429,7 @@
           </w:tcPr>
           <w:p>
             <w:pPr>
-              <w:pStyle w:val="TableContents"/>
+              <w:pStyle w:val="Style19"/>
               <w:rPr/>
             </w:pPr>
             <w:r>
@@ -439,16 +445,15 @@
           <w:tcPr>
             <w:tcW w:w="1606" w:type="dxa"/>
             <w:tcBorders>
-              <w:top w:val="single" w:sz="2" w:space="0" w:color="000000"/>
-              <w:left w:val="single" w:sz="2" w:space="0" w:color="000000"/>
-              <w:bottom w:val="single" w:sz="2" w:space="0" w:color="000000"/>
-              <w:insideH w:val="single" w:sz="2" w:space="0" w:color="000000"/>
-            </w:tcBorders>
-            <w:shd w:fill="auto" w:val="clear"/>
-          </w:tcPr>
-          <w:p>
-            <w:pPr>
-              <w:pStyle w:val="TableContents"/>
+              <w:left w:val="single" w:sz="2" w:space="0" w:color="000000"/>
+              <w:bottom w:val="single" w:sz="2" w:space="0" w:color="000000"/>
+              <w:insideH w:val="single" w:sz="2" w:space="0" w:color="000000"/>
+            </w:tcBorders>
+            <w:shd w:fill="auto" w:val="clear"/>
+          </w:tcPr>
+          <w:p>
+            <w:pPr>
+              <w:pStyle w:val="Style19"/>
               <w:rPr/>
             </w:pPr>
             <w:r>
@@ -461,16 +466,15 @@
           <w:tcPr>
             <w:tcW w:w="1606" w:type="dxa"/>
             <w:tcBorders>
-              <w:top w:val="single" w:sz="2" w:space="0" w:color="000000"/>
-              <w:left w:val="single" w:sz="2" w:space="0" w:color="000000"/>
-              <w:bottom w:val="single" w:sz="2" w:space="0" w:color="000000"/>
-              <w:insideH w:val="single" w:sz="2" w:space="0" w:color="000000"/>
-            </w:tcBorders>
-            <w:shd w:fill="auto" w:val="clear"/>
-          </w:tcPr>
-          <w:p>
-            <w:pPr>
-              <w:pStyle w:val="TableContents"/>
+              <w:left w:val="single" w:sz="2" w:space="0" w:color="000000"/>
+              <w:bottom w:val="single" w:sz="2" w:space="0" w:color="000000"/>
+              <w:insideH w:val="single" w:sz="2" w:space="0" w:color="000000"/>
+            </w:tcBorders>
+            <w:shd w:fill="auto" w:val="clear"/>
+          </w:tcPr>
+          <w:p>
+            <w:pPr>
+              <w:pStyle w:val="Style19"/>
               <w:rPr/>
             </w:pPr>
             <w:r>
@@ -483,16 +487,15 @@
           <w:tcPr>
             <w:tcW w:w="1606" w:type="dxa"/>
             <w:tcBorders>
-              <w:top w:val="single" w:sz="2" w:space="0" w:color="000000"/>
-              <w:left w:val="single" w:sz="2" w:space="0" w:color="000000"/>
-              <w:bottom w:val="single" w:sz="2" w:space="0" w:color="000000"/>
-              <w:insideH w:val="single" w:sz="2" w:space="0" w:color="000000"/>
-            </w:tcBorders>
-            <w:shd w:fill="auto" w:val="clear"/>
-          </w:tcPr>
-          <w:p>
-            <w:pPr>
-              <w:pStyle w:val="TableContents"/>
+              <w:left w:val="single" w:sz="2" w:space="0" w:color="000000"/>
+              <w:bottom w:val="single" w:sz="2" w:space="0" w:color="000000"/>
+              <w:insideH w:val="single" w:sz="2" w:space="0" w:color="000000"/>
+            </w:tcBorders>
+            <w:shd w:fill="auto" w:val="clear"/>
+          </w:tcPr>
+          <w:p>
+            <w:pPr>
+              <w:pStyle w:val="Style19"/>
               <w:rPr/>
             </w:pPr>
             <w:r>
@@ -503,18 +506,17 @@
         </w:tc>
         <w:tc>
           <w:tcPr>
-            <w:tcW w:w="1605" w:type="dxa"/>
-            <w:tcBorders>
-              <w:top w:val="single" w:sz="2" w:space="0" w:color="000000"/>
-              <w:left w:val="single" w:sz="2" w:space="0" w:color="000000"/>
-              <w:bottom w:val="single" w:sz="2" w:space="0" w:color="000000"/>
-              <w:insideH w:val="single" w:sz="2" w:space="0" w:color="000000"/>
-            </w:tcBorders>
-            <w:shd w:fill="auto" w:val="clear"/>
-          </w:tcPr>
-          <w:p>
-            <w:pPr>
-              <w:pStyle w:val="TableContents"/>
+            <w:tcW w:w="1607" w:type="dxa"/>
+            <w:tcBorders>
+              <w:left w:val="single" w:sz="2" w:space="0" w:color="000000"/>
+              <w:bottom w:val="single" w:sz="2" w:space="0" w:color="000000"/>
+              <w:insideH w:val="single" w:sz="2" w:space="0" w:color="000000"/>
+            </w:tcBorders>
+            <w:shd w:fill="auto" w:val="clear"/>
+          </w:tcPr>
+          <w:p>
+            <w:pPr>
+              <w:pStyle w:val="Style19"/>
               <w:rPr/>
             </w:pPr>
             <w:r>
@@ -527,16 +529,15 @@
           <w:tcPr>
             <w:tcW w:w="1606" w:type="dxa"/>
             <w:tcBorders>
-              <w:top w:val="single" w:sz="2" w:space="0" w:color="000000"/>
-              <w:left w:val="single" w:sz="2" w:space="0" w:color="000000"/>
-              <w:bottom w:val="single" w:sz="2" w:space="0" w:color="000000"/>
-              <w:insideH w:val="single" w:sz="2" w:space="0" w:color="000000"/>
-            </w:tcBorders>
-            <w:shd w:fill="auto" w:val="clear"/>
-          </w:tcPr>
-          <w:p>
-            <w:pPr>
-              <w:pStyle w:val="TableContents"/>
+              <w:left w:val="single" w:sz="2" w:space="0" w:color="000000"/>
+              <w:bottom w:val="single" w:sz="2" w:space="0" w:color="000000"/>
+              <w:insideH w:val="single" w:sz="2" w:space="0" w:color="000000"/>
+            </w:tcBorders>
+            <w:shd w:fill="auto" w:val="clear"/>
+          </w:tcPr>
+          <w:p>
+            <w:pPr>
+              <w:pStyle w:val="Style19"/>
               <w:rPr/>
             </w:pPr>
             <w:r>
@@ -547,9 +548,8 @@
         </w:tc>
         <w:tc>
           <w:tcPr>
-            <w:tcW w:w="1608" w:type="dxa"/>
-            <w:tcBorders>
-              <w:top w:val="single" w:sz="2" w:space="0" w:color="000000"/>
+            <w:tcW w:w="1607" w:type="dxa"/>
+            <w:tcBorders>
               <w:left w:val="single" w:sz="2" w:space="0" w:color="000000"/>
               <w:bottom w:val="single" w:sz="2" w:space="0" w:color="000000"/>
               <w:right w:val="single" w:sz="2" w:space="0" w:color="000000"/>
@@ -560,7 +560,7 @@
           </w:tcPr>
           <w:p>
             <w:pPr>
-              <w:pStyle w:val="TableContents"/>
+              <w:pStyle w:val="Style19"/>
               <w:rPr/>
             </w:pPr>
             <w:r>
@@ -623,7 +623,7 @@
         </w:tblBorders>
         <w:tblCellMar>
           <w:top w:w="55" w:type="dxa"/>
-          <w:left w:w="53" w:type="dxa"/>
+          <w:left w:w="54" w:type="dxa"/>
           <w:bottom w:w="55" w:type="dxa"/>
           <w:right w:w="55" w:type="dxa"/>
         </w:tblCellMar>
@@ -648,7 +648,7 @@
           </w:tcPr>
           <w:p>
             <w:pPr>
-              <w:pStyle w:val="TableContents"/>
+              <w:pStyle w:val="Style19"/>
               <w:rPr/>
             </w:pPr>
             <w:r>
@@ -670,7 +670,7 @@
           </w:tcPr>
           <w:p>
             <w:pPr>
-              <w:pStyle w:val="TableContents"/>
+              <w:pStyle w:val="Style19"/>
               <w:rPr/>
             </w:pPr>
             <w:r>
@@ -694,7 +694,7 @@
           </w:tcPr>
           <w:p>
             <w:pPr>
-              <w:pStyle w:val="TableContents"/>
+              <w:pStyle w:val="Style19"/>
               <w:rPr/>
             </w:pPr>
             <w:r>
@@ -710,16 +710,15 @@
           <w:tcPr>
             <w:tcW w:w="3212" w:type="dxa"/>
             <w:tcBorders>
-              <w:top w:val="single" w:sz="2" w:space="0" w:color="000000"/>
-              <w:left w:val="single" w:sz="2" w:space="0" w:color="000000"/>
-              <w:bottom w:val="single" w:sz="2" w:space="0" w:color="000000"/>
-              <w:insideH w:val="single" w:sz="2" w:space="0" w:color="000000"/>
-            </w:tcBorders>
-            <w:shd w:fill="auto" w:val="clear"/>
-          </w:tcPr>
-          <w:p>
-            <w:pPr>
-              <w:pStyle w:val="TableContents"/>
+              <w:left w:val="single" w:sz="2" w:space="0" w:color="000000"/>
+              <w:bottom w:val="single" w:sz="2" w:space="0" w:color="000000"/>
+              <w:insideH w:val="single" w:sz="2" w:space="0" w:color="000000"/>
+            </w:tcBorders>
+            <w:shd w:fill="auto" w:val="clear"/>
+          </w:tcPr>
+          <w:p>
+            <w:pPr>
+              <w:pStyle w:val="Style19"/>
               <w:rPr/>
             </w:pPr>
             <w:r>
@@ -732,16 +731,15 @@
           <w:tcPr>
             <w:tcW w:w="3213" w:type="dxa"/>
             <w:tcBorders>
-              <w:top w:val="single" w:sz="2" w:space="0" w:color="000000"/>
-              <w:left w:val="single" w:sz="2" w:space="0" w:color="000000"/>
-              <w:bottom w:val="single" w:sz="2" w:space="0" w:color="000000"/>
-              <w:insideH w:val="single" w:sz="2" w:space="0" w:color="000000"/>
-            </w:tcBorders>
-            <w:shd w:fill="auto" w:val="clear"/>
-          </w:tcPr>
-          <w:p>
-            <w:pPr>
-              <w:pStyle w:val="TableContents"/>
+              <w:left w:val="single" w:sz="2" w:space="0" w:color="000000"/>
+              <w:bottom w:val="single" w:sz="2" w:space="0" w:color="000000"/>
+              <w:insideH w:val="single" w:sz="2" w:space="0" w:color="000000"/>
+            </w:tcBorders>
+            <w:shd w:fill="auto" w:val="clear"/>
+          </w:tcPr>
+          <w:p>
+            <w:pPr>
+              <w:pStyle w:val="Style19"/>
               <w:rPr/>
             </w:pPr>
             <w:r>
@@ -754,7 +752,6 @@
           <w:tcPr>
             <w:tcW w:w="3213" w:type="dxa"/>
             <w:tcBorders>
-              <w:top w:val="single" w:sz="2" w:space="0" w:color="000000"/>
               <w:left w:val="single" w:sz="2" w:space="0" w:color="000000"/>
               <w:bottom w:val="single" w:sz="2" w:space="0" w:color="000000"/>
               <w:right w:val="single" w:sz="2" w:space="0" w:color="000000"/>
@@ -765,7 +762,7 @@
           </w:tcPr>
           <w:p>
             <w:pPr>
-              <w:pStyle w:val="TableContents"/>
+              <w:pStyle w:val="Style19"/>
               <w:rPr/>
             </w:pPr>
             <w:r>
@@ -781,16 +778,15 @@
           <w:tcPr>
             <w:tcW w:w="3212" w:type="dxa"/>
             <w:tcBorders>
-              <w:top w:val="single" w:sz="2" w:space="0" w:color="000000"/>
-              <w:left w:val="single" w:sz="2" w:space="0" w:color="000000"/>
-              <w:bottom w:val="single" w:sz="2" w:space="0" w:color="000000"/>
-              <w:insideH w:val="single" w:sz="2" w:space="0" w:color="000000"/>
-            </w:tcBorders>
-            <w:shd w:fill="auto" w:val="clear"/>
-          </w:tcPr>
-          <w:p>
-            <w:pPr>
-              <w:pStyle w:val="TableContents"/>
+              <w:left w:val="single" w:sz="2" w:space="0" w:color="000000"/>
+              <w:bottom w:val="single" w:sz="2" w:space="0" w:color="000000"/>
+              <w:insideH w:val="single" w:sz="2" w:space="0" w:color="000000"/>
+            </w:tcBorders>
+            <w:shd w:fill="auto" w:val="clear"/>
+          </w:tcPr>
+          <w:p>
+            <w:pPr>
+              <w:pStyle w:val="Style19"/>
               <w:rPr/>
             </w:pPr>
             <w:r>
@@ -803,16 +799,15 @@
           <w:tcPr>
             <w:tcW w:w="3213" w:type="dxa"/>
             <w:tcBorders>
-              <w:top w:val="single" w:sz="2" w:space="0" w:color="000000"/>
-              <w:left w:val="single" w:sz="2" w:space="0" w:color="000000"/>
-              <w:bottom w:val="single" w:sz="2" w:space="0" w:color="000000"/>
-              <w:insideH w:val="single" w:sz="2" w:space="0" w:color="000000"/>
-            </w:tcBorders>
-            <w:shd w:fill="auto" w:val="clear"/>
-          </w:tcPr>
-          <w:p>
-            <w:pPr>
-              <w:pStyle w:val="TableContents"/>
+              <w:left w:val="single" w:sz="2" w:space="0" w:color="000000"/>
+              <w:bottom w:val="single" w:sz="2" w:space="0" w:color="000000"/>
+              <w:insideH w:val="single" w:sz="2" w:space="0" w:color="000000"/>
+            </w:tcBorders>
+            <w:shd w:fill="auto" w:val="clear"/>
+          </w:tcPr>
+          <w:p>
+            <w:pPr>
+              <w:pStyle w:val="Style19"/>
               <w:rPr/>
             </w:pPr>
             <w:r>
@@ -825,7 +820,6 @@
           <w:tcPr>
             <w:tcW w:w="3213" w:type="dxa"/>
             <w:tcBorders>
-              <w:top w:val="single" w:sz="2" w:space="0" w:color="000000"/>
               <w:left w:val="single" w:sz="2" w:space="0" w:color="000000"/>
               <w:bottom w:val="single" w:sz="2" w:space="0" w:color="000000"/>
               <w:right w:val="single" w:sz="2" w:space="0" w:color="000000"/>
@@ -836,7 +830,7 @@
           </w:tcPr>
           <w:p>
             <w:pPr>
-              <w:pStyle w:val="TableContents"/>
+              <w:pStyle w:val="Style19"/>
               <w:rPr/>
             </w:pPr>
             <w:r>
@@ -852,16 +846,15 @@
           <w:tcPr>
             <w:tcW w:w="3212" w:type="dxa"/>
             <w:tcBorders>
-              <w:top w:val="single" w:sz="2" w:space="0" w:color="000000"/>
-              <w:left w:val="single" w:sz="2" w:space="0" w:color="000000"/>
-              <w:bottom w:val="single" w:sz="2" w:space="0" w:color="000000"/>
-              <w:insideH w:val="single" w:sz="2" w:space="0" w:color="000000"/>
-            </w:tcBorders>
-            <w:shd w:fill="auto" w:val="clear"/>
-          </w:tcPr>
-          <w:p>
-            <w:pPr>
-              <w:pStyle w:val="TableContents"/>
+              <w:left w:val="single" w:sz="2" w:space="0" w:color="000000"/>
+              <w:bottom w:val="single" w:sz="2" w:space="0" w:color="000000"/>
+              <w:insideH w:val="single" w:sz="2" w:space="0" w:color="000000"/>
+            </w:tcBorders>
+            <w:shd w:fill="auto" w:val="clear"/>
+          </w:tcPr>
+          <w:p>
+            <w:pPr>
+              <w:pStyle w:val="Style19"/>
               <w:rPr/>
             </w:pPr>
             <w:r>
@@ -874,16 +867,15 @@
           <w:tcPr>
             <w:tcW w:w="3213" w:type="dxa"/>
             <w:tcBorders>
-              <w:top w:val="single" w:sz="2" w:space="0" w:color="000000"/>
-              <w:left w:val="single" w:sz="2" w:space="0" w:color="000000"/>
-              <w:bottom w:val="single" w:sz="2" w:space="0" w:color="000000"/>
-              <w:insideH w:val="single" w:sz="2" w:space="0" w:color="000000"/>
-            </w:tcBorders>
-            <w:shd w:fill="auto" w:val="clear"/>
-          </w:tcPr>
-          <w:p>
-            <w:pPr>
-              <w:pStyle w:val="TableContents"/>
+              <w:left w:val="single" w:sz="2" w:space="0" w:color="000000"/>
+              <w:bottom w:val="single" w:sz="2" w:space="0" w:color="000000"/>
+              <w:insideH w:val="single" w:sz="2" w:space="0" w:color="000000"/>
+            </w:tcBorders>
+            <w:shd w:fill="auto" w:val="clear"/>
+          </w:tcPr>
+          <w:p>
+            <w:pPr>
+              <w:pStyle w:val="Style19"/>
               <w:rPr/>
             </w:pPr>
             <w:r>
@@ -896,7 +888,6 @@
           <w:tcPr>
             <w:tcW w:w="3213" w:type="dxa"/>
             <w:tcBorders>
-              <w:top w:val="single" w:sz="2" w:space="0" w:color="000000"/>
               <w:left w:val="single" w:sz="2" w:space="0" w:color="000000"/>
               <w:bottom w:val="single" w:sz="2" w:space="0" w:color="000000"/>
               <w:right w:val="single" w:sz="2" w:space="0" w:color="000000"/>
@@ -907,7 +898,7 @@
           </w:tcPr>
           <w:p>
             <w:pPr>
-              <w:pStyle w:val="TableContents"/>
+              <w:pStyle w:val="Style19"/>
               <w:rPr/>
             </w:pPr>
             <w:r>
@@ -921,10 +912,21 @@
     <w:p>
       <w:pPr>
         <w:pStyle w:val="Normal"/>
-        <w:rPr/>
-      </w:pPr>
-      <w:r>
-        <w:rPr/>
+        <w:rPr>
+          <w:b w:val="false"/>
+          <w:b w:val="false"/>
+          <w:bCs w:val="false"/>
+          <w:sz w:val="24"/>
+          <w:szCs w:val="24"/>
+        </w:rPr>
+      </w:pPr>
+      <w:r>
+        <w:rPr>
+          <w:b w:val="false"/>
+          <w:bCs w:val="false"/>
+          <w:sz w:val="24"/>
+          <w:szCs w:val="24"/>
+        </w:rPr>
       </w:r>
     </w:p>
     <w:sectPr>
@@ -946,7 +948,6 @@
     <w:rPrDefault>
       <w:rPr>
         <w:rFonts w:ascii="Liberation Serif" w:hAnsi="Liberation Serif" w:eastAsia="AR PL SungtiL GB" w:cs="Lohit Devanagari"/>
-        <w:sz w:val="20"/>
         <w:szCs w:val="24"/>
         <w:lang w:val="ru-RU" w:eastAsia="zh-CN" w:bidi="hi-IN"/>
       </w:rPr>
@@ -961,7 +962,9 @@
     <w:pPr>
       <w:widowControl/>
       <w:suppressAutoHyphens w:val="true"/>
-      <w:overflowPunct w:val="false"/>
+      <w:kinsoku w:val="true"/>
+      <w:overflowPunct w:val="true"/>
+      <w:autoSpaceDE w:val="true"/>
       <w:bidi w:val="0"/>
       <w:jc w:val="left"/>
     </w:pPr>
@@ -974,10 +977,10 @@
       <w:lang w:val="ru-RU" w:eastAsia="zh-CN" w:bidi="hi-IN"/>
     </w:rPr>
   </w:style>
-  <w:style w:type="paragraph" w:styleId="Heading">
-    <w:name w:val="Heading"/>
+  <w:style w:type="paragraph" w:styleId="Style14">
+    <w:name w:val="Заголовок"/>
     <w:basedOn w:val="Normal"/>
-    <w:next w:val="TextBody"/>
+    <w:next w:val="Style15"/>
     <w:qFormat/>
     <w:pPr>
       <w:keepNext w:val="true"/>
@@ -989,7 +992,7 @@
       <w:szCs w:val="28"/>
     </w:rPr>
   </w:style>
-  <w:style w:type="paragraph" w:styleId="TextBody">
+  <w:style w:type="paragraph" w:styleId="Style15">
     <w:name w:val="Body Text"/>
     <w:basedOn w:val="Normal"/>
     <w:pPr>
@@ -997,15 +1000,15 @@
     </w:pPr>
     <w:rPr/>
   </w:style>
-  <w:style w:type="paragraph" w:styleId="List">
+  <w:style w:type="paragraph" w:styleId="Style16">
     <w:name w:val="List"/>
-    <w:basedOn w:val="TextBody"/>
+    <w:basedOn w:val="Style15"/>
     <w:pPr/>
     <w:rPr>
       <w:rFonts w:cs="Lohit Devanagari"/>
     </w:rPr>
   </w:style>
-  <w:style w:type="paragraph" w:styleId="Caption">
+  <w:style w:type="paragraph" w:styleId="Style17">
     <w:name w:val="Caption"/>
     <w:basedOn w:val="Normal"/>
     <w:qFormat/>
@@ -1021,8 +1024,8 @@
       <w:szCs w:val="24"/>
     </w:rPr>
   </w:style>
-  <w:style w:type="paragraph" w:styleId="Index">
-    <w:name w:val="Index"/>
+  <w:style w:type="paragraph" w:styleId="Style18">
+    <w:name w:val="Указатель"/>
     <w:basedOn w:val="Normal"/>
     <w:qFormat/>
     <w:pPr>
@@ -1032,8 +1035,8 @@
       <w:rFonts w:cs="Lohit Devanagari"/>
     </w:rPr>
   </w:style>
-  <w:style w:type="paragraph" w:styleId="TableContents">
-    <w:name w:val="Table Contents"/>
+  <w:style w:type="paragraph" w:styleId="Style19">
+    <w:name w:val="Содержимое таблицы"/>
     <w:basedOn w:val="Normal"/>
     <w:qFormat/>
     <w:pPr>
@@ -1041,9 +1044,9 @@
     </w:pPr>
     <w:rPr/>
   </w:style>
-  <w:style w:type="paragraph" w:styleId="TableHeading">
-    <w:name w:val="Table Heading"/>
-    <w:basedOn w:val="TableContents"/>
+  <w:style w:type="paragraph" w:styleId="Style20">
+    <w:name w:val="Заголовок таблицы"/>
+    <w:basedOn w:val="Style19"/>
     <w:qFormat/>
     <w:pPr>
       <w:suppressLineNumbers/>

</xml_diff>